<commit_message>
description of Piece Selection conditions
in Cell event listener
</commit_message>
<xml_diff>
--- a/Abalone/BSCH Year 3 - Semester 1 2016 - HGP Projectv1.docx
+++ b/Abalone/BSCH Year 3 - Semester 1 2016 - HGP Projectv1.docx
@@ -830,7 +830,7 @@
               </wp:anchor>
             </w:drawing>
           </mc:Choice>
-          <mc:Fallback xmlns:mo="http://schemas.microsoft.com/office/mac/office/2008/main" xmlns:mv="urn:schemas-microsoft-com:mac:vml">
+          <mc:Fallback xmlns:mv="urn:schemas-microsoft-com:mac:vml" xmlns:mo="http://schemas.microsoft.com/office/mac/office/2008/main">
             <w:pict>
               <v:group id="Group 2" o:spid="_x0000_s1026" style="position:absolute;left:0;text-align:left;margin-left:-17.95pt;margin-top:19.4pt;width:117pt;height:57pt;z-index:251666432;mso-width-relative:margin;mso-height-relative:margin" coordorigin=",-342900" coordsize="1485900,723900" o:gfxdata="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">
                 <v:shapetype id="_x0000_t202" coordsize="21600,21600" o:spt="202" path="m0,0l0,21600,21600,21600,21600,0xe">
@@ -937,7 +937,7 @@
               </wp:anchor>
             </w:drawing>
           </mc:Choice>
-          <mc:Fallback xmlns:mo="http://schemas.microsoft.com/office/mac/office/2008/main" xmlns:mv="urn:schemas-microsoft-com:mac:vml">
+          <mc:Fallback xmlns:mv="urn:schemas-microsoft-com:mac:vml" xmlns:mo="http://schemas.microsoft.com/office/mac/office/2008/main">
             <w:pict>
               <v:shape id="Straight Arrow Connector 11" o:spid="_x0000_s1026" type="#_x0000_t32" style="position:absolute;margin-left:36pt;margin-top:208.4pt;width:54pt;height:0;z-index:251667456;visibility:visible;mso-wrap-style:square;mso-width-percent:0;mso-height-percent:0;mso-wrap-distance-left:9pt;mso-wrap-distance-top:0;mso-wrap-distance-right:9pt;mso-wrap-distance-bottom:0;mso-position-horizontal:absolute;mso-position-horizontal-relative:text;mso-position-vertical:absolute;mso-position-vertical-relative:text;mso-width-percent:0;mso-height-percent:0;mso-width-relative:margin;mso-height-relative:margin" o:gfxdata="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" strokecolor="black [3213]" strokeweight="5pt">
                 <v:stroke endarrow="open" joinstyle="miter"/>
@@ -1040,7 +1040,7 @@
               </wp:anchor>
             </w:drawing>
           </mc:Choice>
-          <mc:Fallback xmlns:mo="http://schemas.microsoft.com/office/mac/office/2008/main" xmlns:mv="urn:schemas-microsoft-com:mac:vml">
+          <mc:Fallback xmlns:mv="urn:schemas-microsoft-com:mac:vml" xmlns:mo="http://schemas.microsoft.com/office/mac/office/2008/main">
             <w:pict>
               <v:shape id="Text Box 20" o:spid="_x0000_s1029" type="#_x0000_t202" style="position:absolute;left:0;text-align:left;margin-left:-8.95pt;margin-top:190.4pt;width:44.05pt;height:30pt;z-index:251683840;visibility:visible;mso-wrap-style:square;mso-width-percent:0;mso-height-percent:0;mso-wrap-distance-left:9pt;mso-wrap-distance-top:0;mso-wrap-distance-right:9pt;mso-wrap-distance-bottom:0;mso-position-horizontal:absolute;mso-position-horizontal-relative:text;mso-position-vertical:absolute;mso-position-vertical-relative:text;mso-width-percent:0;mso-height-percent:0;mso-width-relative:margin;mso-height-relative:margin;v-text-anchor:top" o:gfxdata="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" fillcolor="white [3201]" strokeweight="5pt">
                 <v:textbox>
@@ -1122,7 +1122,7 @@
                         <a14:shadowObscured xmlns:a14="http://schemas.microsoft.com/office/drawing/2010/main"/>
                       </a:ext>
                       <a:ext uri="{FAA26D3D-D897-4be2-8F04-BA451C77F1D7}">
-                        <ma14:placeholderFlag xmlns="" xmlns:mo="http://schemas.microsoft.com/office/mac/office/2008/main" xmlns:mv="urn:schemas-microsoft-com:mac:vml" xmlns:o="urn:schemas-microsoft-com:office:office" xmlns:v="urn:schemas-microsoft-com:vml" xmlns:w10="urn:schemas-microsoft-com:office:word" xmlns:w="http://schemas.openxmlformats.org/wordprocessingml/2006/main" xmlns:ma14="http://schemas.microsoft.com/office/mac/drawingml/2011/main"/>
+                        <ma14:placeholderFlag xmlns:ma14="http://schemas.microsoft.com/office/mac/drawingml/2011/main" xmlns:w="http://schemas.openxmlformats.org/wordprocessingml/2006/main" xmlns:w10="urn:schemas-microsoft-com:office:word" xmlns:v="urn:schemas-microsoft-com:vml" xmlns:o="urn:schemas-microsoft-com:office:office" xmlns:mv="urn:schemas-microsoft-com:mac:vml" xmlns:mo="http://schemas.microsoft.com/office/mac/office/2008/main" xmlns=""/>
                       </a:ext>
                     </a:extLst>
                   </pic:spPr>
@@ -1209,7 +1209,7 @@
                     </a:ln>
                     <a:extLst>
                       <a:ext uri="{FAA26D3D-D897-4be2-8F04-BA451C77F1D7}">
-                        <ma14:placeholderFlag xmlns="" xmlns:mo="http://schemas.microsoft.com/office/mac/office/2008/main" xmlns:mv="urn:schemas-microsoft-com:mac:vml" xmlns:o="urn:schemas-microsoft-com:office:office" xmlns:v="urn:schemas-microsoft-com:vml" xmlns:w10="urn:schemas-microsoft-com:office:word" xmlns:w="http://schemas.openxmlformats.org/wordprocessingml/2006/main" xmlns:ma14="http://schemas.microsoft.com/office/mac/drawingml/2011/main"/>
+                        <ma14:placeholderFlag xmlns:ma14="http://schemas.microsoft.com/office/mac/drawingml/2011/main" xmlns:w="http://schemas.openxmlformats.org/wordprocessingml/2006/main" xmlns:w10="urn:schemas-microsoft-com:office:word" xmlns:v="urn:schemas-microsoft-com:vml" xmlns:o="urn:schemas-microsoft-com:office:office" xmlns:mv="urn:schemas-microsoft-com:mac:vml" xmlns:mo="http://schemas.microsoft.com/office/mac/office/2008/main" xmlns=""/>
                       </a:ext>
                     </a:extLst>
                   </pic:spPr>
@@ -1378,7 +1378,7 @@
               </wp:anchor>
             </w:drawing>
           </mc:Choice>
-          <mc:Fallback xmlns:mo="http://schemas.microsoft.com/office/mac/office/2008/main" xmlns:mv="urn:schemas-microsoft-com:mac:vml">
+          <mc:Fallback xmlns:mv="urn:schemas-microsoft-com:mac:vml" xmlns:mo="http://schemas.microsoft.com/office/mac/office/2008/main">
             <w:pict>
               <v:group id="Group 12" o:spid="_x0000_s1030" style="position:absolute;left:0;text-align:left;margin-left:-17.95pt;margin-top:6.3pt;width:158.25pt;height:30pt;z-index:251691008;mso-width-relative:margin" coordsize="1666875,381000" o:gfxdata="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">
                 <v:shape id="Text Box 7" o:spid="_x0000_s1031" type="#_x0000_t202" style="position:absolute;width:1042784;height:381000;visibility:visible;mso-wrap-style:square;v-text-anchor:top" o:gfxdata="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" fillcolor="white [3201]" strokeweight="5pt">
@@ -1626,7 +1626,7 @@
               </wp:anchor>
             </w:drawing>
           </mc:Choice>
-          <mc:Fallback xmlns:mo="http://schemas.microsoft.com/office/mac/office/2008/main" xmlns:mv="urn:schemas-microsoft-com:mac:vml">
+          <mc:Fallback xmlns:mv="urn:schemas-microsoft-com:mac:vml" xmlns:mo="http://schemas.microsoft.com/office/mac/office/2008/main">
             <w:pict>
               <v:group id="Group 3" o:spid="_x0000_s1033" style="position:absolute;left:0;text-align:left;margin-left:-8.95pt;margin-top:2.85pt;width:149.25pt;height:30pt;z-index:251687936;mso-width-relative:margin" coordsize="1666875,381000" o:gfxdata="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">
                 <v:shape id="Text Box 4" o:spid="_x0000_s1034" type="#_x0000_t202" style="position:absolute;width:1105666;height:381000;visibility:visible;mso-wrap-style:square;v-text-anchor:top" o:gfxdata="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" fillcolor="white [3201]" strokeweight="5pt">
@@ -5782,8 +5782,6 @@
               </w:rPr>
               <w:t xml:space="preserve"> clicks and drag).</w:t>
             </w:r>
-            <w:bookmarkStart w:id="0" w:name="_GoBack"/>
-            <w:bookmarkEnd w:id="0"/>
           </w:p>
         </w:tc>
         <w:tc>
@@ -7031,9 +7029,399 @@
           <w:szCs w:val="21"/>
           <w:lang w:val="en-GB"/>
         </w:rPr>
-        <w:t xml:space="preserve"> “Work was evenly divided”. If this was not the case then state with a summary sentence. This is the important statement of this file.</w:t>
+        <w:t xml:space="preserve"> “Work was evenly divided”. If this was not the case then state with a summary sentence. This is the imp</w:t>
+      </w:r>
+      <w:bookmarkStart w:id="0" w:name="_GoBack"/>
+      <w:bookmarkEnd w:id="0"/>
+      <w:r>
+        <w:rPr>
+          <w:sz w:val="21"/>
+          <w:szCs w:val="21"/>
+          <w:lang w:val="en-GB"/>
+        </w:rPr>
+        <w:t>ortant statement of this file.</w:t>
       </w:r>
     </w:p>
+    <w:p>
+      <w:pPr>
+        <w:rPr>
+          <w:color w:val="FF0000"/>
+          <w:lang w:val="en-GB"/>
+        </w:rPr>
+      </w:pPr>
+      <w:r>
+        <w:rPr>
+          <w:lang w:val="en-GB"/>
+        </w:rPr>
+        <w:t xml:space="preserve">Division of </w:t>
+      </w:r>
+      <w:r>
+        <w:rPr>
+          <w:lang w:val="en-GB"/>
+        </w:rPr>
+        <w:t>work:</w:t>
+      </w:r>
+      <w:r>
+        <w:rPr>
+          <w:lang w:val="en-GB"/>
+        </w:rPr>
+        <w:t xml:space="preserve">  </w:t>
+      </w:r>
+      <w:r>
+        <w:rPr>
+          <w:rFonts w:ascii="Courier New" w:hAnsi="Courier New" w:cs="Courier New"/>
+          <w:color w:val="FF0000"/>
+          <w:lang w:val="en-GB"/>
+        </w:rPr>
+        <w:t>work was evenly divided</w:t>
+      </w:r>
+      <w:r>
+        <w:rPr>
+          <w:color w:val="FF0000"/>
+          <w:lang w:val="en-GB"/>
+        </w:rPr>
+        <w:t xml:space="preserve"> </w:t>
+      </w:r>
+    </w:p>
+    <w:p>
+      <w:pPr>
+        <w:rPr>
+          <w:lang w:val="en-GB"/>
+        </w:rPr>
+      </w:pPr>
+      <w:r>
+        <w:rPr>
+          <w:lang w:val="en-GB"/>
+        </w:rPr>
+        <w:t>______________________________________________________________________</w:t>
+      </w:r>
+    </w:p>
+    <w:p>
+      <w:pPr>
+        <w:pStyle w:val="Heading2"/>
+        <w:rPr>
+          <w:lang w:val="en-GB"/>
+        </w:rPr>
+      </w:pPr>
+      <w:r>
+        <w:rPr>
+          <w:lang w:val="en-GB"/>
+        </w:rPr>
+        <w:t>Code repository log (if applicable)</w:t>
+      </w:r>
+    </w:p>
+    <w:p>
+      <w:pPr>
+        <w:rPr>
+          <w:lang w:val="en-GB"/>
+        </w:rPr>
+      </w:pPr>
+      <w:r>
+        <w:rPr>
+          <w:lang w:val="en-GB"/>
+        </w:rPr>
+        <w:t>Paste here</w:t>
+      </w:r>
+    </w:p>
+    <w:p>
+      <w:pPr>
+        <w:pStyle w:val="Heading2"/>
+        <w:rPr>
+          <w:lang w:val="en-GB"/>
+        </w:rPr>
+      </w:pPr>
+      <w:r>
+        <w:rPr>
+          <w:lang w:val="en-GB"/>
+        </w:rPr>
+        <w:t xml:space="preserve">Percentage of work completed by each partner on each class / task </w:t>
+      </w:r>
+    </w:p>
+    <w:p>
+      <w:pPr>
+        <w:rPr>
+          <w:lang w:val="en-GB"/>
+        </w:rPr>
+      </w:pPr>
+      <w:r>
+        <w:rPr>
+          <w:lang w:val="en-GB"/>
+        </w:rPr>
+        <w:t xml:space="preserve">Some </w:t>
+      </w:r>
+      <w:proofErr w:type="gramStart"/>
+      <w:r>
+        <w:rPr>
+          <w:lang w:val="en-GB"/>
+        </w:rPr>
+        <w:t>area require</w:t>
+      </w:r>
+      <w:proofErr w:type="gramEnd"/>
+      <w:r>
+        <w:rPr>
+          <w:lang w:val="en-GB"/>
+        </w:rPr>
+        <w:t xml:space="preserve"> more work than others so this is only for reference. An average of these values will not be calculated.</w:t>
+      </w:r>
+    </w:p>
+    <w:tbl>
+      <w:tblPr>
+        <w:tblW w:w="0" w:type="auto"/>
+        <w:tblBorders>
+          <w:top w:val="single" w:sz="4" w:space="0" w:color="auto"/>
+          <w:left w:val="single" w:sz="4" w:space="0" w:color="auto"/>
+          <w:bottom w:val="single" w:sz="4" w:space="0" w:color="auto"/>
+          <w:right w:val="single" w:sz="4" w:space="0" w:color="auto"/>
+          <w:insideH w:val="single" w:sz="4" w:space="0" w:color="auto"/>
+          <w:insideV w:val="single" w:sz="4" w:space="0" w:color="auto"/>
+        </w:tblBorders>
+        <w:tblLook w:val="04A0" w:firstRow="1" w:lastRow="0" w:firstColumn="1" w:lastColumn="0" w:noHBand="0" w:noVBand="1"/>
+      </w:tblPr>
+      <w:tblGrid>
+        <w:gridCol w:w="3380"/>
+        <w:gridCol w:w="3380"/>
+        <w:gridCol w:w="3380"/>
+      </w:tblGrid>
+      <w:tr>
+        <w:trPr>
+          <w:trHeight w:val="282"/>
+        </w:trPr>
+        <w:tc>
+          <w:tcPr>
+            <w:tcW w:w="3380" w:type="dxa"/>
+            <w:shd w:val="clear" w:color="auto" w:fill="auto"/>
+          </w:tcPr>
+          <w:p>
+            <w:pPr>
+              <w:spacing w:after="0" w:line="240" w:lineRule="auto"/>
+              <w:rPr>
+                <w:b/>
+                <w:lang w:val="en-GB"/>
+              </w:rPr>
+            </w:pPr>
+            <w:r>
+              <w:rPr>
+                <w:b/>
+                <w:lang w:val="en-GB"/>
+              </w:rPr>
+              <w:t>Filename / Task</w:t>
+            </w:r>
+          </w:p>
+        </w:tc>
+        <w:tc>
+          <w:tcPr>
+            <w:tcW w:w="3380" w:type="dxa"/>
+            <w:shd w:val="clear" w:color="auto" w:fill="auto"/>
+          </w:tcPr>
+          <w:p>
+            <w:pPr>
+              <w:spacing w:after="0" w:line="240" w:lineRule="auto"/>
+              <w:rPr>
+                <w:b/>
+                <w:lang w:val="en-GB"/>
+              </w:rPr>
+            </w:pPr>
+            <w:r>
+              <w:rPr>
+                <w:b/>
+                <w:lang w:val="en-GB"/>
+              </w:rPr>
+              <w:t>Student Name 1</w:t>
+            </w:r>
+          </w:p>
+        </w:tc>
+        <w:tc>
+          <w:tcPr>
+            <w:tcW w:w="3380" w:type="dxa"/>
+            <w:shd w:val="clear" w:color="auto" w:fill="auto"/>
+          </w:tcPr>
+          <w:p>
+            <w:pPr>
+              <w:spacing w:after="0" w:line="240" w:lineRule="auto"/>
+              <w:rPr>
+                <w:b/>
+                <w:lang w:val="en-GB"/>
+              </w:rPr>
+            </w:pPr>
+            <w:r>
+              <w:rPr>
+                <w:b/>
+                <w:lang w:val="en-GB"/>
+              </w:rPr>
+              <w:t xml:space="preserve">Student Name 2 </w:t>
+            </w:r>
+          </w:p>
+        </w:tc>
+      </w:tr>
+      <w:tr>
+        <w:tc>
+          <w:tcPr>
+            <w:tcW w:w="3380" w:type="dxa"/>
+            <w:shd w:val="clear" w:color="auto" w:fill="auto"/>
+          </w:tcPr>
+          <w:p>
+            <w:pPr>
+              <w:spacing w:after="0" w:line="240" w:lineRule="auto"/>
+              <w:rPr>
+                <w:lang w:val="en-GB"/>
+              </w:rPr>
+            </w:pPr>
+            <w:r>
+              <w:rPr>
+                <w:lang w:val="en-GB"/>
+              </w:rPr>
+              <w:t>Board rendering</w:t>
+            </w:r>
+          </w:p>
+        </w:tc>
+        <w:tc>
+          <w:tcPr>
+            <w:tcW w:w="3380" w:type="dxa"/>
+            <w:shd w:val="clear" w:color="auto" w:fill="auto"/>
+          </w:tcPr>
+          <w:p>
+            <w:pPr>
+              <w:spacing w:after="0" w:line="240" w:lineRule="auto"/>
+              <w:rPr>
+                <w:lang w:val="en-GB"/>
+              </w:rPr>
+            </w:pPr>
+            <w:r>
+              <w:rPr>
+                <w:lang w:val="en-GB"/>
+              </w:rPr>
+              <w:t>50%</w:t>
+            </w:r>
+          </w:p>
+        </w:tc>
+        <w:tc>
+          <w:tcPr>
+            <w:tcW w:w="3380" w:type="dxa"/>
+            <w:shd w:val="clear" w:color="auto" w:fill="auto"/>
+          </w:tcPr>
+          <w:p>
+            <w:pPr>
+              <w:spacing w:after="0" w:line="240" w:lineRule="auto"/>
+              <w:rPr>
+                <w:lang w:val="en-GB"/>
+              </w:rPr>
+            </w:pPr>
+            <w:r>
+              <w:rPr>
+                <w:lang w:val="en-GB"/>
+              </w:rPr>
+              <w:t>50%</w:t>
+            </w:r>
+          </w:p>
+        </w:tc>
+      </w:tr>
+      <w:tr>
+        <w:tc>
+          <w:tcPr>
+            <w:tcW w:w="3380" w:type="dxa"/>
+            <w:shd w:val="clear" w:color="auto" w:fill="auto"/>
+          </w:tcPr>
+          <w:p>
+            <w:pPr>
+              <w:spacing w:after="0" w:line="240" w:lineRule="auto"/>
+              <w:rPr>
+                <w:lang w:val="en-GB"/>
+              </w:rPr>
+            </w:pPr>
+            <w:r>
+              <w:rPr>
+                <w:lang w:val="en-GB"/>
+              </w:rPr>
+              <w:t>Game Logic</w:t>
+            </w:r>
+          </w:p>
+        </w:tc>
+        <w:tc>
+          <w:tcPr>
+            <w:tcW w:w="3380" w:type="dxa"/>
+            <w:shd w:val="clear" w:color="auto" w:fill="auto"/>
+          </w:tcPr>
+          <w:p>
+            <w:pPr>
+              <w:spacing w:after="0" w:line="240" w:lineRule="auto"/>
+              <w:rPr>
+                <w:lang w:val="en-GB"/>
+              </w:rPr>
+            </w:pPr>
+            <w:r>
+              <w:rPr>
+                <w:lang w:val="en-GB"/>
+              </w:rPr>
+              <w:t>50%</w:t>
+            </w:r>
+          </w:p>
+        </w:tc>
+        <w:tc>
+          <w:tcPr>
+            <w:tcW w:w="3380" w:type="dxa"/>
+            <w:shd w:val="clear" w:color="auto" w:fill="auto"/>
+          </w:tcPr>
+          <w:p>
+            <w:pPr>
+              <w:spacing w:after="0" w:line="240" w:lineRule="auto"/>
+              <w:rPr>
+                <w:lang w:val="en-GB"/>
+              </w:rPr>
+            </w:pPr>
+            <w:r>
+              <w:rPr>
+                <w:lang w:val="en-GB"/>
+              </w:rPr>
+              <w:t>50%</w:t>
+            </w:r>
+          </w:p>
+        </w:tc>
+      </w:tr>
+      <w:tr>
+        <w:tc>
+          <w:tcPr>
+            <w:tcW w:w="3380" w:type="dxa"/>
+            <w:shd w:val="clear" w:color="auto" w:fill="auto"/>
+          </w:tcPr>
+          <w:p>
+            <w:pPr>
+              <w:spacing w:after="0" w:line="240" w:lineRule="auto"/>
+              <w:rPr>
+                <w:lang w:val="en-GB"/>
+              </w:rPr>
+            </w:pPr>
+          </w:p>
+        </w:tc>
+        <w:tc>
+          <w:tcPr>
+            <w:tcW w:w="3380" w:type="dxa"/>
+            <w:shd w:val="clear" w:color="auto" w:fill="auto"/>
+          </w:tcPr>
+          <w:p>
+            <w:pPr>
+              <w:spacing w:after="0" w:line="240" w:lineRule="auto"/>
+              <w:rPr>
+                <w:lang w:val="en-GB"/>
+              </w:rPr>
+            </w:pPr>
+          </w:p>
+        </w:tc>
+        <w:tc>
+          <w:tcPr>
+            <w:tcW w:w="3380" w:type="dxa"/>
+            <w:shd w:val="clear" w:color="auto" w:fill="auto"/>
+          </w:tcPr>
+          <w:p>
+            <w:pPr>
+              <w:spacing w:after="0" w:line="240" w:lineRule="auto"/>
+              <w:rPr>
+                <w:lang w:val="en-GB"/>
+              </w:rPr>
+            </w:pPr>
+          </w:p>
+        </w:tc>
+      </w:tr>
+    </w:tbl>
     <w:p>
       <w:pPr>
         <w:rPr>
@@ -7044,39 +7432,6 @@
           <w:lang w:val="en-GB"/>
         </w:rPr>
       </w:pPr>
-      <w:r>
-        <w:rPr>
-          <w:lang w:val="en-GB"/>
-        </w:rPr>
-        <w:t xml:space="preserve">Division of </w:t>
-      </w:r>
-      <w:r>
-        <w:rPr>
-          <w:lang w:val="en-GB"/>
-        </w:rPr>
-        <w:t>work:</w:t>
-      </w:r>
-      <w:r>
-        <w:rPr>
-          <w:lang w:val="en-GB"/>
-        </w:rPr>
-        <w:t xml:space="preserve">  </w:t>
-      </w:r>
-      <w:r>
-        <w:rPr>
-          <w:rFonts w:ascii="Courier New" w:hAnsi="Courier New" w:cs="Courier New"/>
-          <w:color w:val="FF0000"/>
-          <w:lang w:val="en-GB"/>
-        </w:rPr>
-        <w:t>work was evenly divided</w:t>
-      </w:r>
-      <w:r>
-        <w:rPr>
-          <w:color w:val="FF0000"/>
-          <w:lang w:val="en-GB"/>
-        </w:rPr>
-        <w:t xml:space="preserve"> </w:t>
-      </w:r>
     </w:p>
     <w:p>
       <w:pPr>
@@ -7188,9 +7543,8 @@
                 <w:szCs w:val="28"/>
                 <w:lang w:val="en-GB"/>
               </w:rPr>
-              <w:t xml:space="preserve"> with </w:t>
-            </w:r>
-            <w:proofErr w:type="spellStart"/>
+              <w:t xml:space="preserve"> with des</w:t>
+            </w:r>
             <w:r>
               <w:rPr>
                 <w:rFonts w:ascii="Courier New" w:hAnsi="Courier New" w:cs="Courier New"/>
@@ -7199,9 +7553,8 @@
                 <w:szCs w:val="28"/>
                 <w:lang w:val="en-GB"/>
               </w:rPr>
-              <w:t>desscription</w:t>
-            </w:r>
-            <w:proofErr w:type="spellEnd"/>
+              <w:t>cription</w:t>
+            </w:r>
             <w:r>
               <w:rPr>
                 <w:rFonts w:ascii="Courier New" w:hAnsi="Courier New" w:cs="Courier New"/>
@@ -8429,7 +8782,7 @@
             <w:rFonts w:ascii="Times New Roman" w:hAnsi="Times New Roman" w:cs="Times New Roman"/>
             <w:noProof/>
           </w:rPr>
-          <w:t>4</w:t>
+          <w:t>5</w:t>
         </w:r>
         <w:r>
           <w:rPr>
@@ -13913,7 +14266,7 @@
   <a:extraClrSchemeLst/>
   <a:extLst>
     <a:ext uri="{05A4C25C-085E-4340-85A3-A5531E510DB2}">
-      <thm15:themeFamily xmlns="" xmlns:thm15="http://schemas.microsoft.com/office/thememl/2012/main" name="Office Theme" id="{62F939B6-93AF-4DB8-9C6B-D6C7DFDC589F}" vid="{4A3C46E8-61CC-4603-A589-7422A47A8E4A}"/>
+      <thm15:themeFamily xmlns:thm15="http://schemas.microsoft.com/office/thememl/2012/main" xmlns="" name="Office Theme" id="{62F939B6-93AF-4DB8-9C6B-D6C7DFDC589F}" vid="{4A3C46E8-61CC-4603-A589-7422A47A8E4A}"/>
     </a:ext>
   </a:extLst>
 </a:theme>
@@ -13924,7 +14277,7 @@
 </file>
 
 <file path=customXml/itemProps1.xml><?xml version="1.0" encoding="utf-8"?>
-<ds:datastoreItem xmlns:ds="http://schemas.openxmlformats.org/officeDocument/2006/customXml" ds:itemID="{E82C5C64-09F0-4E68-A431-D0E53FD28FB3}">
+<ds:datastoreItem xmlns:ds="http://schemas.openxmlformats.org/officeDocument/2006/customXml" ds:itemID="{1E52B977-5A69-49FD-978C-58820F2B2C1A}">
   <ds:schemaRefs>
     <ds:schemaRef ds:uri="http://schemas.openxmlformats.org/officeDocument/2006/bibliography"/>
   </ds:schemaRefs>

</xml_diff>